<commit_message>
SE RESOLVIÓ EL ALGORITMO DEL CUADRO MÁGICO
La solución es guardada en un arreglo, falta imprimir los valores en un archivo
</commit_message>
<xml_diff>
--- a/Conversion Decimal a Hexadecimal/Conversión de Decimal a Hexadecimal en Excel.docx
+++ b/Conversion Decimal a Hexadecimal/Conversión de Decimal a Hexadecimal en Excel.docx
@@ -403,7 +403,79 @@
         <w:t xml:space="preserve"> (Solución Genérica)</w:t>
       </w:r>
     </w:p>
-    <w:p/>
+    <w:p>
+      <w:r>
+        <w:rPr>
+          <w:rFonts w:ascii="Consolas" w:hAnsi="Consolas"/>
+          <w:noProof/>
+          <w:sz w:val="24"/>
+          <w:szCs w:val="24"/>
+        </w:rPr>
+        <w:lastRenderedPageBreak/>
+        <w:drawing>
+          <wp:anchor distT="0" distB="0" distL="114300" distR="114300" simplePos="0" relativeHeight="251662336" behindDoc="0" locked="0" layoutInCell="1" allowOverlap="1" wp14:anchorId="47AC3F8A" wp14:editId="4B992CBD">
+            <wp:simplePos x="0" y="0"/>
+            <wp:positionH relativeFrom="margin">
+              <wp:align>right</wp:align>
+            </wp:positionH>
+            <wp:positionV relativeFrom="paragraph">
+              <wp:posOffset>-914400</wp:posOffset>
+            </wp:positionV>
+            <wp:extent cx="5867400" cy="9924433"/>
+            <wp:effectExtent l="0" t="0" r="0" b="635"/>
+            <wp:wrapNone/>
+            <wp:docPr id="6" name="Picture 6"/>
+            <wp:cNvGraphicFramePr>
+              <a:graphicFrameLocks xmlns:a="http://schemas.openxmlformats.org/drawingml/2006/main" noChangeAspect="1"/>
+            </wp:cNvGraphicFramePr>
+            <a:graphic xmlns:a="http://schemas.openxmlformats.org/drawingml/2006/main">
+              <a:graphicData uri="http://schemas.openxmlformats.org/drawingml/2006/picture">
+                <pic:pic xmlns:pic="http://schemas.openxmlformats.org/drawingml/2006/picture">
+                  <pic:nvPicPr>
+                    <pic:cNvPr id="0" name="Picture 298"/>
+                    <pic:cNvPicPr>
+                      <a:picLocks noChangeAspect="1" noChangeArrowheads="1"/>
+                    </pic:cNvPicPr>
+                  </pic:nvPicPr>
+                  <pic:blipFill>
+                    <a:blip r:embed="rId7">
+                      <a:extLst>
+                        <a:ext uri="{28A0092B-C50C-407E-A947-70E740481C1C}">
+                          <a14:useLocalDpi xmlns:a14="http://schemas.microsoft.com/office/drawing/2010/main" val="0"/>
+                        </a:ext>
+                      </a:extLst>
+                    </a:blip>
+                    <a:srcRect/>
+                    <a:stretch>
+                      <a:fillRect/>
+                    </a:stretch>
+                  </pic:blipFill>
+                  <pic:spPr bwMode="auto">
+                    <a:xfrm>
+                      <a:off x="0" y="0"/>
+                      <a:ext cx="5867400" cy="9924433"/>
+                    </a:xfrm>
+                    <a:prstGeom prst="rect">
+                      <a:avLst/>
+                    </a:prstGeom>
+                    <a:noFill/>
+                    <a:ln>
+                      <a:noFill/>
+                    </a:ln>
+                  </pic:spPr>
+                </pic:pic>
+              </a:graphicData>
+            </a:graphic>
+            <wp14:sizeRelH relativeFrom="margin">
+              <wp14:pctWidth>0</wp14:pctWidth>
+            </wp14:sizeRelH>
+            <wp14:sizeRelV relativeFrom="margin">
+              <wp14:pctHeight>0</wp14:pctHeight>
+            </wp14:sizeRelV>
+          </wp:anchor>
+        </w:drawing>
+      </w:r>
+    </w:p>
     <w:p>
       <w:pPr>
         <w:spacing w:line="360" w:lineRule="auto"/>
@@ -423,7 +495,7 @@
         <mc:AlternateContent>
           <mc:Choice Requires="wps">
             <w:drawing>
-              <wp:anchor distT="45720" distB="45720" distL="114300" distR="114300" simplePos="0" relativeHeight="251664384" behindDoc="0" locked="0" layoutInCell="1" allowOverlap="1" wp14:anchorId="7DD4D043" wp14:editId="67CE9B97">
+              <wp:anchor distT="45720" distB="45720" distL="114300" distR="114300" simplePos="0" relativeHeight="251664384" behindDoc="0" locked="0" layoutInCell="1" allowOverlap="1" wp14:anchorId="7DD4D043" wp14:editId="50950A4A">
                 <wp:simplePos x="0" y="0"/>
                 <wp:positionH relativeFrom="page">
                   <wp:align>left</wp:align>
@@ -548,76 +620,6 @@
           </mc:Fallback>
         </mc:AlternateContent>
       </w:r>
-      <w:r>
-        <w:rPr>
-          <w:rFonts w:ascii="Consolas" w:hAnsi="Consolas"/>
-          <w:noProof/>
-          <w:sz w:val="24"/>
-          <w:szCs w:val="24"/>
-        </w:rPr>
-        <w:drawing>
-          <wp:anchor distT="0" distB="0" distL="114300" distR="114300" simplePos="0" relativeHeight="251662336" behindDoc="0" locked="0" layoutInCell="1" allowOverlap="1" wp14:anchorId="47AC3F8A" wp14:editId="6F9CDE7A">
-            <wp:simplePos x="0" y="0"/>
-            <wp:positionH relativeFrom="margin">
-              <wp:align>right</wp:align>
-            </wp:positionH>
-            <wp:positionV relativeFrom="paragraph">
-              <wp:posOffset>-790575</wp:posOffset>
-            </wp:positionV>
-            <wp:extent cx="5867400" cy="9924433"/>
-            <wp:effectExtent l="0" t="0" r="0" b="635"/>
-            <wp:wrapNone/>
-            <wp:docPr id="6" name="Picture 6"/>
-            <wp:cNvGraphicFramePr>
-              <a:graphicFrameLocks xmlns:a="http://schemas.openxmlformats.org/drawingml/2006/main" noChangeAspect="1"/>
-            </wp:cNvGraphicFramePr>
-            <a:graphic xmlns:a="http://schemas.openxmlformats.org/drawingml/2006/main">
-              <a:graphicData uri="http://schemas.openxmlformats.org/drawingml/2006/picture">
-                <pic:pic xmlns:pic="http://schemas.openxmlformats.org/drawingml/2006/picture">
-                  <pic:nvPicPr>
-                    <pic:cNvPr id="0" name="Picture 298"/>
-                    <pic:cNvPicPr>
-                      <a:picLocks noChangeAspect="1" noChangeArrowheads="1"/>
-                    </pic:cNvPicPr>
-                  </pic:nvPicPr>
-                  <pic:blipFill>
-                    <a:blip r:embed="rId7">
-                      <a:extLst>
-                        <a:ext uri="{28A0092B-C50C-407E-A947-70E740481C1C}">
-                          <a14:useLocalDpi xmlns:a14="http://schemas.microsoft.com/office/drawing/2010/main" val="0"/>
-                        </a:ext>
-                      </a:extLst>
-                    </a:blip>
-                    <a:srcRect/>
-                    <a:stretch>
-                      <a:fillRect/>
-                    </a:stretch>
-                  </pic:blipFill>
-                  <pic:spPr bwMode="auto">
-                    <a:xfrm>
-                      <a:off x="0" y="0"/>
-                      <a:ext cx="5867400" cy="9924433"/>
-                    </a:xfrm>
-                    <a:prstGeom prst="rect">
-                      <a:avLst/>
-                    </a:prstGeom>
-                    <a:noFill/>
-                    <a:ln>
-                      <a:noFill/>
-                    </a:ln>
-                  </pic:spPr>
-                </pic:pic>
-              </a:graphicData>
-            </a:graphic>
-            <wp14:sizeRelH relativeFrom="margin">
-              <wp14:pctWidth>0</wp14:pctWidth>
-            </wp14:sizeRelH>
-            <wp14:sizeRelV relativeFrom="margin">
-              <wp14:pctHeight>0</wp14:pctHeight>
-            </wp14:sizeRelV>
-          </wp:anchor>
-        </w:drawing>
-      </w:r>
     </w:p>
     <w:p>
       <w:pPr>
@@ -844,7 +846,6 @@
           <w:sz w:val="24"/>
           <w:szCs w:val="24"/>
         </w:rPr>
-        <w:lastRenderedPageBreak/>
         <w:t>Descripción de la programación en Excel:</w:t>
       </w:r>
     </w:p>
@@ -1116,7 +1117,27 @@
           <w:szCs w:val="24"/>
           <w:lang w:val="en-US"/>
         </w:rPr>
-        <w:t>=IF(B5&gt;=10, SWITCH(B5, 10, "A", 11, "B", 12, "C", 13, "D", 14, "E", 15, "F"), B5)</w:t>
+        <w:t xml:space="preserve">=IF(B5&gt;=10, </w:t>
+      </w:r>
+      <w:proofErr w:type="gramStart"/>
+      <w:r>
+        <w:rPr>
+          <w:rFonts w:ascii="Consolas" w:hAnsi="Consolas"/>
+          <w:sz w:val="24"/>
+          <w:szCs w:val="24"/>
+          <w:lang w:val="en-US"/>
+        </w:rPr>
+        <w:t>SWITCH(</w:t>
+      </w:r>
+      <w:proofErr w:type="gramEnd"/>
+      <w:r>
+        <w:rPr>
+          <w:rFonts w:ascii="Consolas" w:hAnsi="Consolas"/>
+          <w:sz w:val="24"/>
+          <w:szCs w:val="24"/>
+          <w:lang w:val="en-US"/>
+        </w:rPr>
+        <w:t>B5, 10, "A", 11, "B", 12, "C", 13, "D", 14, "E", 15, "F"), B5)</w:t>
       </w:r>
     </w:p>
     <w:p>
@@ -1881,7 +1902,6 @@
           <w:sz w:val="24"/>
           <w:szCs w:val="24"/>
         </w:rPr>
-        <w:lastRenderedPageBreak/>
         <w:t xml:space="preserve">La solución es el acomodo de </w:t>
       </w:r>
       <w:r>
@@ -2049,10 +2069,10 @@
             <v:path o:extrusionok="f" gradientshapeok="t" o:connecttype="rect"/>
             <o:lock v:ext="edit" aspectratio="t"/>
           </v:shapetype>
-          <v:shape id="_x0000_i1394" type="#_x0000_t75" style="width:436.3pt;height:169.05pt" o:ole="">
+          <v:shape id="_x0000_i1025" type="#_x0000_t75" style="width:436.3pt;height:169.05pt" o:ole="">
             <v:imagedata r:id="rId8" o:title=""/>
           </v:shape>
-          <o:OLEObject Type="Embed" ProgID="Excel.Sheet.12" ShapeID="_x0000_i1394" DrawAspect="Content" ObjectID="_1688428388" r:id="rId9"/>
+          <o:OLEObject Type="Embed" ProgID="Excel.Sheet.12" ShapeID="_x0000_i1025" DrawAspect="Content" ObjectID="_1690175371" r:id="rId9"/>
         </w:object>
       </w:r>
     </w:p>
@@ -2081,10 +2101,10 @@
     <w:p>
       <w:r>
         <w:object w:dxaOrig="6791" w:dyaOrig="2920" w14:anchorId="429563E2">
-          <v:shape id="_x0000_i1235" type="#_x0000_t75" style="width:436.3pt;height:187.75pt" o:ole="">
+          <v:shape id="_x0000_i1026" type="#_x0000_t75" style="width:436.3pt;height:187.75pt" o:ole="">
             <v:imagedata r:id="rId10" o:title=""/>
           </v:shape>
-          <o:OLEObject Type="Embed" ProgID="Excel.Sheet.12" ShapeID="_x0000_i1235" DrawAspect="Content" ObjectID="_1688428389" r:id="rId11"/>
+          <o:OLEObject Type="Embed" ProgID="Excel.Sheet.12" ShapeID="_x0000_i1026" DrawAspect="Content" ObjectID="_1690175372" r:id="rId11"/>
         </w:object>
       </w:r>
     </w:p>
@@ -2104,24 +2124,7 @@
           <w:sz w:val="24"/>
           <w:szCs w:val="24"/>
         </w:rPr>
-        <w:lastRenderedPageBreak/>
-        <w:t xml:space="preserve">Ejercicio </w:t>
-      </w:r>
-      <w:r>
-        <w:rPr>
-          <w:rFonts w:ascii="Consolas" w:hAnsi="Consolas"/>
-          <w:sz w:val="24"/>
-          <w:szCs w:val="24"/>
-        </w:rPr>
-        <w:t>3</w:t>
-      </w:r>
-      <w:r>
-        <w:rPr>
-          <w:rFonts w:ascii="Consolas" w:hAnsi="Consolas"/>
-          <w:sz w:val="24"/>
-          <w:szCs w:val="24"/>
-        </w:rPr>
-        <w:t>:</w:t>
+        <w:t>Ejercicio 3:</w:t>
       </w:r>
     </w:p>
     <w:bookmarkStart w:id="2" w:name="_MON_1688419454"/>
@@ -2129,10 +2132,10 @@
     <w:p>
       <w:r>
         <w:object w:dxaOrig="6791" w:dyaOrig="2629" w14:anchorId="3C6BA1F7">
-          <v:shape id="_x0000_i1354" type="#_x0000_t75" style="width:436.3pt;height:169.05pt" o:ole="">
+          <v:shape id="_x0000_i1027" type="#_x0000_t75" style="width:436.3pt;height:169.05pt" o:ole="">
             <v:imagedata r:id="rId12" o:title=""/>
           </v:shape>
-          <o:OLEObject Type="Embed" ProgID="Excel.Sheet.12" ShapeID="_x0000_i1354" DrawAspect="Content" ObjectID="_1688428390" r:id="rId13"/>
+          <o:OLEObject Type="Embed" ProgID="Excel.Sheet.12" ShapeID="_x0000_i1027" DrawAspect="Content" ObjectID="_1690175373" r:id="rId13"/>
         </w:object>
       </w:r>
     </w:p>
@@ -2170,23 +2173,7 @@
           <w:sz w:val="24"/>
           <w:szCs w:val="24"/>
         </w:rPr>
-        <w:t xml:space="preserve">Ejercicio </w:t>
-      </w:r>
-      <w:r>
-        <w:rPr>
-          <w:rFonts w:ascii="Consolas" w:hAnsi="Consolas"/>
-          <w:sz w:val="24"/>
-          <w:szCs w:val="24"/>
-        </w:rPr>
-        <w:t>4</w:t>
-      </w:r>
-      <w:r>
-        <w:rPr>
-          <w:rFonts w:ascii="Consolas" w:hAnsi="Consolas"/>
-          <w:sz w:val="24"/>
-          <w:szCs w:val="24"/>
-        </w:rPr>
-        <w:t>:</w:t>
+        <w:t>Ejercicio 4:</w:t>
       </w:r>
     </w:p>
     <w:bookmarkStart w:id="3" w:name="_MON_1688419477"/>
@@ -2206,10 +2193,10 @@
           <w:szCs w:val="24"/>
         </w:rPr>
         <w:object w:dxaOrig="6759" w:dyaOrig="2629" w14:anchorId="0831443F">
-          <v:shape id="_x0000_i1348" type="#_x0000_t75" style="width:434.25pt;height:169.05pt" o:ole="">
+          <v:shape id="_x0000_i1028" type="#_x0000_t75" style="width:434.25pt;height:169.05pt" o:ole="">
             <v:imagedata r:id="rId14" o:title=""/>
           </v:shape>
-          <o:OLEObject Type="Embed" ProgID="Excel.Sheet.12" ShapeID="_x0000_i1348" DrawAspect="Content" ObjectID="_1688428391" r:id="rId15"/>
+          <o:OLEObject Type="Embed" ProgID="Excel.Sheet.12" ShapeID="_x0000_i1028" DrawAspect="Content" ObjectID="_1690175374" r:id="rId15"/>
         </w:object>
       </w:r>
     </w:p>
@@ -2290,24 +2277,7 @@
           <w:sz w:val="24"/>
           <w:szCs w:val="24"/>
         </w:rPr>
-        <w:lastRenderedPageBreak/>
-        <w:t xml:space="preserve">Ejercicio </w:t>
-      </w:r>
-      <w:r>
-        <w:rPr>
-          <w:rFonts w:ascii="Consolas" w:hAnsi="Consolas"/>
-          <w:sz w:val="24"/>
-          <w:szCs w:val="24"/>
-        </w:rPr>
-        <w:t>5</w:t>
-      </w:r>
-      <w:r>
-        <w:rPr>
-          <w:rFonts w:ascii="Consolas" w:hAnsi="Consolas"/>
-          <w:sz w:val="24"/>
-          <w:szCs w:val="24"/>
-        </w:rPr>
-        <w:t>:</w:t>
+        <w:t>Ejercicio 5:</w:t>
       </w:r>
     </w:p>
     <w:bookmarkStart w:id="4" w:name="_MON_1688419501"/>
@@ -2327,10 +2297,10 @@
           <w:szCs w:val="24"/>
         </w:rPr>
         <w:object w:dxaOrig="6759" w:dyaOrig="2920" w14:anchorId="081E6A7F">
-          <v:shape id="_x0000_i1350" type="#_x0000_t75" style="width:434.25pt;height:187.75pt" o:ole="">
+          <v:shape id="_x0000_i1029" type="#_x0000_t75" style="width:434.25pt;height:187.75pt" o:ole="">
             <v:imagedata r:id="rId16" o:title=""/>
           </v:shape>
-          <o:OLEObject Type="Embed" ProgID="Excel.Sheet.12" ShapeID="_x0000_i1350" DrawAspect="Content" ObjectID="_1688428392" r:id="rId17"/>
+          <o:OLEObject Type="Embed" ProgID="Excel.Sheet.12" ShapeID="_x0000_i1029" DrawAspect="Content" ObjectID="_1690175375" r:id="rId17"/>
         </w:object>
       </w:r>
     </w:p>
@@ -2375,23 +2345,7 @@
           <w:sz w:val="24"/>
           <w:szCs w:val="24"/>
         </w:rPr>
-        <w:t xml:space="preserve">Ejercicio </w:t>
-      </w:r>
-      <w:r>
-        <w:rPr>
-          <w:rFonts w:ascii="Consolas" w:hAnsi="Consolas"/>
-          <w:sz w:val="24"/>
-          <w:szCs w:val="24"/>
-        </w:rPr>
-        <w:t>6</w:t>
-      </w:r>
-      <w:r>
-        <w:rPr>
-          <w:rFonts w:ascii="Consolas" w:hAnsi="Consolas"/>
-          <w:sz w:val="24"/>
-          <w:szCs w:val="24"/>
-        </w:rPr>
-        <w:t>:</w:t>
+        <w:t>Ejercicio 6:</w:t>
       </w:r>
     </w:p>
     <w:bookmarkStart w:id="5" w:name="_MON_1688419550"/>
@@ -2399,10 +2353,10 @@
     <w:p>
       <w:r>
         <w:object w:dxaOrig="6759" w:dyaOrig="2629" w14:anchorId="11E8384C">
-          <v:shape id="_x0000_i1346" type="#_x0000_t75" style="width:434.25pt;height:169.05pt" o:ole="">
+          <v:shape id="_x0000_i1030" type="#_x0000_t75" style="width:434.25pt;height:168.75pt" o:ole="">
             <v:imagedata r:id="rId18" o:title=""/>
           </v:shape>
-          <o:OLEObject Type="Embed" ProgID="Excel.Sheet.12" ShapeID="_x0000_i1346" DrawAspect="Content" ObjectID="_1688428393" r:id="rId19"/>
+          <o:OLEObject Type="Embed" ProgID="Excel.Sheet.12" ShapeID="_x0000_i1030" DrawAspect="Content" ObjectID="_1690175376" r:id="rId19"/>
         </w:object>
       </w:r>
     </w:p>
@@ -2427,24 +2381,7 @@
           <w:sz w:val="24"/>
           <w:szCs w:val="24"/>
         </w:rPr>
-        <w:lastRenderedPageBreak/>
-        <w:t xml:space="preserve">Ejercicio </w:t>
-      </w:r>
-      <w:r>
-        <w:rPr>
-          <w:rFonts w:ascii="Consolas" w:hAnsi="Consolas"/>
-          <w:sz w:val="24"/>
-          <w:szCs w:val="24"/>
-        </w:rPr>
-        <w:t>7</w:t>
-      </w:r>
-      <w:r>
-        <w:rPr>
-          <w:rFonts w:ascii="Consolas" w:hAnsi="Consolas"/>
-          <w:sz w:val="24"/>
-          <w:szCs w:val="24"/>
-        </w:rPr>
-        <w:t>:</w:t>
+        <w:t>Ejercicio 7:</w:t>
       </w:r>
     </w:p>
     <w:bookmarkStart w:id="6" w:name="_MON_1688419592"/>
@@ -2452,10 +2389,10 @@
     <w:p>
       <w:r>
         <w:object w:dxaOrig="6759" w:dyaOrig="2629" w14:anchorId="51E74084">
-          <v:shape id="_x0000_i1361" type="#_x0000_t75" style="width:434.25pt;height:169.05pt" o:ole="">
+          <v:shape id="_x0000_i1031" type="#_x0000_t75" style="width:434.25pt;height:168.75pt" o:ole="">
             <v:imagedata r:id="rId20" o:title=""/>
           </v:shape>
-          <o:OLEObject Type="Embed" ProgID="Excel.Sheet.12" ShapeID="_x0000_i1361" DrawAspect="Content" ObjectID="_1688428394" r:id="rId21"/>
+          <o:OLEObject Type="Embed" ProgID="Excel.Sheet.12" ShapeID="_x0000_i1031" DrawAspect="Content" ObjectID="_1690175377" r:id="rId21"/>
         </w:object>
       </w:r>
     </w:p>
@@ -2476,23 +2413,7 @@
           <w:sz w:val="24"/>
           <w:szCs w:val="24"/>
         </w:rPr>
-        <w:t>Ejercicio</w:t>
-      </w:r>
-      <w:r>
-        <w:rPr>
-          <w:rFonts w:ascii="Consolas" w:hAnsi="Consolas"/>
-          <w:sz w:val="24"/>
-          <w:szCs w:val="24"/>
-        </w:rPr>
-        <w:t xml:space="preserve"> 8</w:t>
-      </w:r>
-      <w:r>
-        <w:rPr>
-          <w:rFonts w:ascii="Consolas" w:hAnsi="Consolas"/>
-          <w:sz w:val="24"/>
-          <w:szCs w:val="24"/>
-        </w:rPr>
-        <w:t>:</w:t>
+        <w:t>Ejercicio 8:</w:t>
       </w:r>
     </w:p>
     <w:bookmarkStart w:id="7" w:name="_MON_1688419613"/>
@@ -2500,10 +2421,10 @@
     <w:p>
       <w:r>
         <w:object w:dxaOrig="6759" w:dyaOrig="2629" w14:anchorId="2FA2EC95">
-          <v:shape id="_x0000_i1365" type="#_x0000_t75" style="width:434.25pt;height:169.05pt" o:ole="">
+          <v:shape id="_x0000_i1032" type="#_x0000_t75" style="width:434.25pt;height:168.75pt" o:ole="">
             <v:imagedata r:id="rId22" o:title=""/>
           </v:shape>
-          <o:OLEObject Type="Embed" ProgID="Excel.Sheet.12" ShapeID="_x0000_i1365" DrawAspect="Content" ObjectID="_1688428395" r:id="rId23"/>
+          <o:OLEObject Type="Embed" ProgID="Excel.Sheet.12" ShapeID="_x0000_i1032" DrawAspect="Content" ObjectID="_1690175378" r:id="rId23"/>
         </w:object>
       </w:r>
     </w:p>
@@ -2529,24 +2450,7 @@
           <w:sz w:val="24"/>
           <w:szCs w:val="24"/>
         </w:rPr>
-        <w:lastRenderedPageBreak/>
-        <w:t xml:space="preserve">Ejercicio </w:t>
-      </w:r>
-      <w:r>
-        <w:rPr>
-          <w:rFonts w:ascii="Consolas" w:hAnsi="Consolas"/>
-          <w:sz w:val="24"/>
-          <w:szCs w:val="24"/>
-        </w:rPr>
-        <w:t>9</w:t>
-      </w:r>
-      <w:r>
-        <w:rPr>
-          <w:rFonts w:ascii="Consolas" w:hAnsi="Consolas"/>
-          <w:sz w:val="24"/>
-          <w:szCs w:val="24"/>
-        </w:rPr>
-        <w:t>:</w:t>
+        <w:t>Ejercicio 9:</w:t>
       </w:r>
     </w:p>
     <w:bookmarkStart w:id="8" w:name="_MON_1688419653"/>
@@ -2554,10 +2458,10 @@
     <w:p>
       <w:r>
         <w:object w:dxaOrig="6759" w:dyaOrig="2920" w14:anchorId="0C650A3A">
-          <v:shape id="_x0000_i1372" type="#_x0000_t75" style="width:434.25pt;height:187.75pt" o:ole="">
+          <v:shape id="_x0000_i1033" type="#_x0000_t75" style="width:434.25pt;height:187.5pt" o:ole="">
             <v:imagedata r:id="rId24" o:title=""/>
           </v:shape>
-          <o:OLEObject Type="Embed" ProgID="Excel.Sheet.12" ShapeID="_x0000_i1372" DrawAspect="Content" ObjectID="_1688428396" r:id="rId25"/>
+          <o:OLEObject Type="Embed" ProgID="Excel.Sheet.12" ShapeID="_x0000_i1033" DrawAspect="Content" ObjectID="_1690175379" r:id="rId25"/>
         </w:object>
       </w:r>
     </w:p>
@@ -2601,10 +2505,10 @@
     <w:p>
       <w:r>
         <w:object w:dxaOrig="6759" w:dyaOrig="2629" w14:anchorId="1B460892">
-          <v:shape id="_x0000_i1379" type="#_x0000_t75" style="width:434.25pt;height:169.05pt" o:ole="">
+          <v:shape id="_x0000_i1034" type="#_x0000_t75" style="width:434.25pt;height:168.75pt" o:ole="">
             <v:imagedata r:id="rId26" o:title=""/>
           </v:shape>
-          <o:OLEObject Type="Embed" ProgID="Excel.Sheet.12" ShapeID="_x0000_i1379" DrawAspect="Content" ObjectID="_1688428397" r:id="rId27"/>
+          <o:OLEObject Type="Embed" ProgID="Excel.Sheet.12" ShapeID="_x0000_i1034" DrawAspect="Content" ObjectID="_1690175380" r:id="rId27"/>
         </w:object>
       </w:r>
     </w:p>
@@ -2655,10 +2559,10 @@
     <w:p>
       <w:r>
         <w:object w:dxaOrig="6759" w:dyaOrig="2629" w14:anchorId="6559A8E7">
-          <v:shape id="_x0000_i1383" type="#_x0000_t75" style="width:434.25pt;height:169.05pt" o:ole="">
+          <v:shape id="_x0000_i1035" type="#_x0000_t75" style="width:434.25pt;height:168.75pt" o:ole="">
             <v:imagedata r:id="rId28" o:title=""/>
           </v:shape>
-          <o:OLEObject Type="Embed" ProgID="Excel.Sheet.12" ShapeID="_x0000_i1383" DrawAspect="Content" ObjectID="_1688428398" r:id="rId29"/>
+          <o:OLEObject Type="Embed" ProgID="Excel.Sheet.12" ShapeID="_x0000_i1035" DrawAspect="Content" ObjectID="_1690175381" r:id="rId29"/>
         </w:object>
       </w:r>
     </w:p>
@@ -2703,10 +2607,10 @@
     <w:p>
       <w:r>
         <w:object w:dxaOrig="6759" w:dyaOrig="2629" w14:anchorId="3BB18813">
-          <v:shape id="_x0000_i1391" type="#_x0000_t75" style="width:434.25pt;height:169.05pt" o:ole="">
+          <v:shape id="_x0000_i1036" type="#_x0000_t75" style="width:434.25pt;height:168.75pt" o:ole="">
             <v:imagedata r:id="rId30" o:title=""/>
           </v:shape>
-          <o:OLEObject Type="Embed" ProgID="Excel.Sheet.12" ShapeID="_x0000_i1391" DrawAspect="Content" ObjectID="_1688428399" r:id="rId31"/>
+          <o:OLEObject Type="Embed" ProgID="Excel.Sheet.12" ShapeID="_x0000_i1036" DrawAspect="Content" ObjectID="_1690175382" r:id="rId31"/>
         </w:object>
       </w:r>
     </w:p>

</xml_diff>